<commit_message>
Added more to the background section of the proposal draft, like basin names
</commit_message>
<xml_diff>
--- a/EAA_Recharge_proposal_draft.docx
+++ b/EAA_Recharge_proposal_draft.docx
@@ -264,7 +264,51 @@
         <w:t xml:space="preserve"> (EAA)</w:t>
       </w:r>
       <w:r>
-        <w:t xml:space="preserve"> for each watershed basin in the Edwards recharge zone based on the work of Puente (1978). This method has been used to estimate recharge of the aquifer based on </w:t>
+        <w:t xml:space="preserve"> for each</w:t>
+      </w:r>
+      <w:r>
+        <w:t xml:space="preserve"> of the eight</w:t>
+      </w:r>
+      <w:r>
+        <w:t xml:space="preserve"> watershed basin</w:t>
+      </w:r>
+      <w:r>
+        <w:t>s</w:t>
+      </w:r>
+      <w:r>
+        <w:t xml:space="preserve"> in the Edwards recharge zone based on the work of Puente (1978). </w:t>
+      </w:r>
+      <w:r>
+        <w:t xml:space="preserve">These watersheds include; The Nueces-West Nueces River </w:t>
+      </w:r>
+      <w:r>
+        <w:t>Basin</w:t>
+      </w:r>
+      <w:r>
+        <w:t xml:space="preserve">, Frio-Dry Frio River Basin, Sabinal </w:t>
+      </w:r>
+      <w:proofErr w:type="spellStart"/>
+      <w:r>
+        <w:t>RiverBasin</w:t>
+      </w:r>
+      <w:proofErr w:type="spellEnd"/>
+      <w:r>
+        <w:t>, the Area Between Sabinal River and Medina River Basin, Medina River Basin, Area between Medina River Basin and Cibolo Dry Comal Creek Basins, Cibolo Creek and Dry Comal Creek Basin, and the Blanco River Basin.</w:t>
+      </w:r>
+      <w:bookmarkStart w:id="0" w:name="_GoBack"/>
+      <w:bookmarkEnd w:id="0"/>
+      <w:r>
+        <w:t xml:space="preserve"> </w:t>
+      </w:r>
+    </w:p>
+    <w:p>
+      <w:pPr>
+        <w:spacing w:after="120"/>
+        <w:ind w:firstLine="720"/>
+        <w:jc w:val="both"/>
+      </w:pPr>
+      <w:r>
+        <w:t xml:space="preserve">This method has been used to estimate recharge of the aquifer based on </w:t>
       </w:r>
       <w:r>
         <w:t xml:space="preserve">historical observations of flooding and draught events, comparing USGS stream gauges from upstream in a watershed to stream gauges </w:t>
@@ -392,6 +436,7 @@
           <w:sz w:val="40"/>
           <w:szCs w:val="40"/>
         </w:rPr>
+        <w:lastRenderedPageBreak/>
         <w:t>Objectives</w:t>
       </w:r>
     </w:p>
@@ -423,14 +468,8 @@
         <w:t>,</w:t>
       </w:r>
       <w:r>
-        <w:t xml:space="preserve"> Daly </w:t>
-      </w:r>
-      <w:r>
-        <w:lastRenderedPageBreak/>
-        <w:t>and Bryant (2013),</w:t>
-      </w:r>
-      <w:bookmarkStart w:id="0" w:name="_GoBack"/>
-      <w:bookmarkEnd w:id="0"/>
+        <w:t xml:space="preserve"> Daly and Bryant (2013),</w:t>
+      </w:r>
       <w:r>
         <w:t xml:space="preserve"> </w:t>
       </w:r>
@@ -453,15 +492,7 @@
         <w:jc w:val="both"/>
       </w:pPr>
       <w:r>
-        <w:t xml:space="preserve">and develop new geologic and hydrostratigraphic maps of the Edwards and Trinity aquifers at the 1:24,000 scale in parts of Bexar, Comal, Hays, Blanco, Kendall, Bandera, Medina, Uvalde, </w:t>
-      </w:r>
-      <w:proofErr w:type="gramStart"/>
-      <w:r>
-        <w:t>Real, Edwards, and Kinney Counties (fig. 1).</w:t>
-      </w:r>
-      <w:proofErr w:type="gramEnd"/>
-      <w:r>
-        <w:t xml:space="preserve"> The scope of this phase of work pertains to geologic mapping of the Edwards and Trinity aquifers in Hays County. Geologic mapping in the remaining counties will be proposed in future scopes of work. The specific objectives of the geologic and </w:t>
+        <w:t xml:space="preserve">and develop new geologic and hydrostratigraphic maps of the Edwards and Trinity aquifers at the 1:24,000 scale in parts of Bexar, Comal, Hays, Blanco, Kendall, Bandera, Medina, Uvalde, Real, Edwards, and Kinney Counties (fig. 1). The scope of this phase of work pertains to geologic mapping of the Edwards and Trinity aquifers in Hays County. Geologic mapping in the remaining counties will be proposed in future scopes of work. The specific objectives of the geologic and </w:t>
       </w:r>
       <w:proofErr w:type="gramStart"/>
       <w:r>
@@ -3353,7 +3384,7 @@
       <w:rPr>
         <w:noProof/>
       </w:rPr>
-      <w:t>3</w:t>
+      <w:t>2</w:t>
     </w:r>
     <w:r>
       <w:fldChar w:fldCharType="end"/>

</xml_diff>

<commit_message>
Cleaned up master fucntion, working on adding class
</commit_message>
<xml_diff>
--- a/EAA_Recharge_proposal_draft.docx
+++ b/EAA_Recharge_proposal_draft.docx
@@ -279,26 +279,184 @@
         <w:t xml:space="preserve"> in the Edwards recharge zone based on the work of Puente (1978). </w:t>
       </w:r>
       <w:r>
-        <w:t xml:space="preserve">These watersheds include; The Nueces-West Nueces River </w:t>
+        <w:t xml:space="preserve">These watersheds include; </w:t>
+      </w:r>
+    </w:p>
+    <w:p>
+      <w:pPr>
+        <w:pStyle w:val="ListParagraph"/>
+        <w:numPr>
+          <w:ilvl w:val="0"/>
+          <w:numId w:val="5"/>
+        </w:numPr>
+        <w:spacing w:after="120"/>
+        <w:jc w:val="both"/>
+      </w:pPr>
+      <w:r>
+        <w:t>Nueces-West</w:t>
+      </w:r>
+      <w:r>
+        <w:t xml:space="preserve"> and</w:t>
+      </w:r>
+      <w:r>
+        <w:t xml:space="preserve"> Nueces River </w:t>
       </w:r>
       <w:r>
         <w:t>Basin</w:t>
       </w:r>
-      <w:r>
-        <w:t xml:space="preserve">, Frio-Dry Frio River Basin, Sabinal </w:t>
-      </w:r>
-      <w:proofErr w:type="spellStart"/>
-      <w:r>
-        <w:t>RiverBasin</w:t>
-      </w:r>
-      <w:proofErr w:type="spellEnd"/>
-      <w:r>
-        <w:t>, the Area Between Sabinal River and Medina River Basin, Medina River Basin, Area between Medina River Basin and Cibolo Dry Comal Creek Basins, Cibolo Creek and Dry Comal Creek Basin, and the Blanco River Basin.</w:t>
+    </w:p>
+    <w:p>
+      <w:pPr>
+        <w:pStyle w:val="ListParagraph"/>
+        <w:numPr>
+          <w:ilvl w:val="0"/>
+          <w:numId w:val="5"/>
+        </w:numPr>
+        <w:spacing w:after="120"/>
+        <w:jc w:val="both"/>
+      </w:pPr>
+      <w:r>
+        <w:t>Frio-Dry and Frio River Basin</w:t>
+      </w:r>
+      <w:r>
+        <w:t xml:space="preserve"> </w:t>
+      </w:r>
+    </w:p>
+    <w:p>
+      <w:pPr>
+        <w:pStyle w:val="ListParagraph"/>
+        <w:numPr>
+          <w:ilvl w:val="0"/>
+          <w:numId w:val="5"/>
+        </w:numPr>
+        <w:spacing w:after="120"/>
+        <w:jc w:val="both"/>
+      </w:pPr>
+      <w:r>
+        <w:t>Sabinal River</w:t>
+      </w:r>
+      <w:r>
+        <w:t xml:space="preserve"> Basin</w:t>
+      </w:r>
+    </w:p>
+    <w:p>
+      <w:pPr>
+        <w:pStyle w:val="ListParagraph"/>
+        <w:numPr>
+          <w:ilvl w:val="0"/>
+          <w:numId w:val="5"/>
+        </w:numPr>
+        <w:spacing w:after="120"/>
+        <w:jc w:val="both"/>
+      </w:pPr>
+      <w:r>
+        <w:t>T</w:t>
+      </w:r>
+      <w:r>
+        <w:t>he Area Between Sabina</w:t>
+      </w:r>
+      <w:r>
+        <w:t>l River and Medina River Basin</w:t>
+      </w:r>
+    </w:p>
+    <w:p>
+      <w:pPr>
+        <w:pStyle w:val="ListParagraph"/>
+        <w:numPr>
+          <w:ilvl w:val="0"/>
+          <w:numId w:val="5"/>
+        </w:numPr>
+        <w:spacing w:after="120"/>
+        <w:jc w:val="both"/>
+      </w:pPr>
+      <w:r>
+        <w:t>Medina River Basin</w:t>
+      </w:r>
+    </w:p>
+    <w:p>
+      <w:pPr>
+        <w:pStyle w:val="ListParagraph"/>
+        <w:numPr>
+          <w:ilvl w:val="0"/>
+          <w:numId w:val="5"/>
+        </w:numPr>
+        <w:spacing w:after="120"/>
+        <w:jc w:val="both"/>
+      </w:pPr>
+      <w:r>
+        <w:t>Area between Medina River Basin and Cibo</w:t>
+      </w:r>
+      <w:r>
+        <w:t>lo Dry Comal Creek Basins</w:t>
+      </w:r>
+    </w:p>
+    <w:p>
+      <w:pPr>
+        <w:pStyle w:val="ListParagraph"/>
+        <w:numPr>
+          <w:ilvl w:val="0"/>
+          <w:numId w:val="5"/>
+        </w:numPr>
+        <w:spacing w:after="120"/>
+        <w:jc w:val="both"/>
+      </w:pPr>
+      <w:r>
+        <w:t>Cibolo Creek and</w:t>
+      </w:r>
+      <w:r>
+        <w:t xml:space="preserve"> Dry Comal Creek Basin</w:t>
+      </w:r>
+    </w:p>
+    <w:p>
+      <w:pPr>
+        <w:pStyle w:val="ListParagraph"/>
+        <w:numPr>
+          <w:ilvl w:val="0"/>
+          <w:numId w:val="5"/>
+        </w:numPr>
+        <w:spacing w:after="120"/>
+        <w:jc w:val="both"/>
+      </w:pPr>
+      <w:r>
+        <w:t>Blanco River Basin.</w:t>
+      </w:r>
+    </w:p>
+    <w:p>
+      <w:pPr>
+        <w:spacing w:after="120"/>
+        <w:ind w:firstLine="720"/>
+        <w:jc w:val="both"/>
+      </w:pPr>
+      <w:r>
+        <w:t>The current</w:t>
+      </w:r>
+      <w:r>
+        <w:t xml:space="preserve"> method</w:t>
+      </w:r>
+      <w:r>
+        <w:t xml:space="preserve"> in place uses current and historical </w:t>
+      </w:r>
+      <w:r>
+        <w:t>measurements</w:t>
+      </w:r>
+      <w:r>
+        <w:t xml:space="preserve"> of flow from the upstream and downstream gauges for </w:t>
+      </w:r>
+      <w:r>
+        <w:t xml:space="preserve">each basin, the measurements are then converted into units of volume and </w:t>
+      </w:r>
+      <w:proofErr w:type="gramStart"/>
+      <w:r>
+        <w:t xml:space="preserve">determined </w:t>
       </w:r>
       <w:bookmarkStart w:id="0" w:name="_GoBack"/>
       <w:bookmarkEnd w:id="0"/>
       <w:r>
-        <w:t xml:space="preserve"> </w:t>
+        <w:t xml:space="preserve"> are</w:t>
+      </w:r>
+      <w:proofErr w:type="gramEnd"/>
+      <w:r>
+        <w:t xml:space="preserve"> calculated based on how much water, if any makes it to the downstream gauge.</w:t>
       </w:r>
     </w:p>
     <w:p>
@@ -308,7 +466,10 @@
         <w:jc w:val="both"/>
       </w:pPr>
       <w:r>
-        <w:t xml:space="preserve">This method has been used to estimate recharge of the aquifer based on </w:t>
+        <w:t xml:space="preserve">A </w:t>
+      </w:r>
+      <w:r>
+        <w:t xml:space="preserve">has been used to estimate recharge of the aquifer based on </w:t>
       </w:r>
       <w:r>
         <w:t xml:space="preserve">historical observations of flooding and draught events, comparing USGS stream gauges from upstream in a watershed to stream gauges </w:t>
@@ -384,6 +545,7 @@
           <w:sz w:val="40"/>
           <w:szCs w:val="40"/>
         </w:rPr>
+        <w:lastRenderedPageBreak/>
         <w:t>Problem</w:t>
       </w:r>
     </w:p>
@@ -436,7 +598,6 @@
           <w:sz w:val="40"/>
           <w:szCs w:val="40"/>
         </w:rPr>
-        <w:lastRenderedPageBreak/>
         <w:t>Objectives</w:t>
       </w:r>
     </w:p>
@@ -3710,6 +3871,92 @@
     </w:lvl>
   </w:abstractNum>
   <w:abstractNum w:abstractNumId="3">
+    <w:nsid w:val="57661D06"/>
+    <w:multiLevelType w:val="hybridMultilevel"/>
+    <w:tmpl w:val="400807B8"/>
+    <w:lvl w:ilvl="0" w:tplc="0409000F">
+      <w:start w:val="1"/>
+      <w:numFmt w:val="decimal"/>
+      <w:lvlText w:val="%1."/>
+      <w:lvlJc w:val="left"/>
+      <w:pPr>
+        <w:ind w:left="1440" w:hanging="360"/>
+      </w:pPr>
+    </w:lvl>
+    <w:lvl w:ilvl="1" w:tplc="04090019" w:tentative="1">
+      <w:start w:val="1"/>
+      <w:numFmt w:val="lowerLetter"/>
+      <w:lvlText w:val="%2."/>
+      <w:lvlJc w:val="left"/>
+      <w:pPr>
+        <w:ind w:left="2160" w:hanging="360"/>
+      </w:pPr>
+    </w:lvl>
+    <w:lvl w:ilvl="2" w:tplc="0409001B" w:tentative="1">
+      <w:start w:val="1"/>
+      <w:numFmt w:val="lowerRoman"/>
+      <w:lvlText w:val="%3."/>
+      <w:lvlJc w:val="right"/>
+      <w:pPr>
+        <w:ind w:left="2880" w:hanging="180"/>
+      </w:pPr>
+    </w:lvl>
+    <w:lvl w:ilvl="3" w:tplc="0409000F" w:tentative="1">
+      <w:start w:val="1"/>
+      <w:numFmt w:val="decimal"/>
+      <w:lvlText w:val="%4."/>
+      <w:lvlJc w:val="left"/>
+      <w:pPr>
+        <w:ind w:left="3600" w:hanging="360"/>
+      </w:pPr>
+    </w:lvl>
+    <w:lvl w:ilvl="4" w:tplc="04090019" w:tentative="1">
+      <w:start w:val="1"/>
+      <w:numFmt w:val="lowerLetter"/>
+      <w:lvlText w:val="%5."/>
+      <w:lvlJc w:val="left"/>
+      <w:pPr>
+        <w:ind w:left="4320" w:hanging="360"/>
+      </w:pPr>
+    </w:lvl>
+    <w:lvl w:ilvl="5" w:tplc="0409001B" w:tentative="1">
+      <w:start w:val="1"/>
+      <w:numFmt w:val="lowerRoman"/>
+      <w:lvlText w:val="%6."/>
+      <w:lvlJc w:val="right"/>
+      <w:pPr>
+        <w:ind w:left="5040" w:hanging="180"/>
+      </w:pPr>
+    </w:lvl>
+    <w:lvl w:ilvl="6" w:tplc="0409000F" w:tentative="1">
+      <w:start w:val="1"/>
+      <w:numFmt w:val="decimal"/>
+      <w:lvlText w:val="%7."/>
+      <w:lvlJc w:val="left"/>
+      <w:pPr>
+        <w:ind w:left="5760" w:hanging="360"/>
+      </w:pPr>
+    </w:lvl>
+    <w:lvl w:ilvl="7" w:tplc="04090019" w:tentative="1">
+      <w:start w:val="1"/>
+      <w:numFmt w:val="lowerLetter"/>
+      <w:lvlText w:val="%8."/>
+      <w:lvlJc w:val="left"/>
+      <w:pPr>
+        <w:ind w:left="6480" w:hanging="360"/>
+      </w:pPr>
+    </w:lvl>
+    <w:lvl w:ilvl="8" w:tplc="0409001B" w:tentative="1">
+      <w:start w:val="1"/>
+      <w:numFmt w:val="lowerRoman"/>
+      <w:lvlText w:val="%9."/>
+      <w:lvlJc w:val="right"/>
+      <w:pPr>
+        <w:ind w:left="7200" w:hanging="180"/>
+      </w:pPr>
+    </w:lvl>
+  </w:abstractNum>
+  <w:abstractNum w:abstractNumId="4">
     <w:nsid w:val="698313A1"/>
     <w:multiLevelType w:val="multilevel"/>
     <w:tmpl w:val="60A63DCA"/>
@@ -3832,6 +4079,9 @@
     <w:abstractNumId w:val="0"/>
   </w:num>
   <w:num w:numId="4">
+    <w:abstractNumId w:val="4"/>
+  </w:num>
+  <w:num w:numId="5">
     <w:abstractNumId w:val="3"/>
   </w:num>
 </w:numbering>
@@ -4195,6 +4445,17 @@
       <w:szCs w:val="16"/>
     </w:rPr>
   </w:style>
+  <w:style w:type="paragraph" w:styleId="ListParagraph">
+    <w:name w:val="List Paragraph"/>
+    <w:basedOn w:val="Normal"/>
+    <w:uiPriority w:val="34"/>
+    <w:qFormat/>
+    <w:rsid w:val="003731F5"/>
+    <w:pPr>
+      <w:ind w:left="720"/>
+      <w:contextualSpacing/>
+    </w:pPr>
+  </w:style>
 </w:styles>
 </file>
 
@@ -4556,6 +4817,17 @@
       <w:szCs w:val="16"/>
     </w:rPr>
   </w:style>
+  <w:style w:type="paragraph" w:styleId="ListParagraph">
+    <w:name w:val="List Paragraph"/>
+    <w:basedOn w:val="Normal"/>
+    <w:uiPriority w:val="34"/>
+    <w:qFormat/>
+    <w:rsid w:val="003731F5"/>
+    <w:pPr>
+      <w:ind w:left="720"/>
+      <w:contextualSpacing/>
+    </w:pPr>
+  </w:style>
 </w:styles>
 </file>
 

</xml_diff>